<commit_message>
half way done with proj
</commit_message>
<xml_diff>
--- a/Project/Final_Report.docx
+++ b/Project/Final_Report.docx
@@ -696,7 +696,7 @@
           <w:i/>
           <w:sz w:val="19"/>
         </w:rPr>
-        <w:t>As a manager of the UVM Financial Aid Team, I want to know what factors affect possible students outside the US so that I know what type of students might be offered scholarships or grants to come to UVM.</w:t>
+        <w:t xml:space="preserve">As a member of the UVW Marketing Team, I want to know what occupations make more or less than $50,000 so that I can effectively advertise to possible students that want to switch careers and make more money. </w:t>
       </w:r>
     </w:p>
     <w:p>
@@ -713,85 +713,149 @@
         <w:rPr>
           <w:w w:val="105"/>
         </w:rPr>
-        <w:t>Position figures and tables at the tops and bottoms of columns.</w:t>
-      </w:r>
-      <w:r>
-        <w:rPr>
-          <w:spacing w:val="72"/>
-          <w:w w:val="105"/>
-        </w:rPr>
-        <w:t xml:space="preserve"> </w:t>
-      </w:r>
-      <w:r>
-        <w:rPr>
-          <w:w w:val="105"/>
-        </w:rPr>
-        <w:t>Avoid placing them in the middle of columns.</w:t>
-      </w:r>
-      <w:r>
-        <w:rPr>
-          <w:spacing w:val="72"/>
-          <w:w w:val="105"/>
-        </w:rPr>
-        <w:t xml:space="preserve"> </w:t>
-      </w:r>
-      <w:r>
-        <w:rPr>
-          <w:w w:val="105"/>
-        </w:rPr>
-        <w:t>Large figures and tables may span across both columns.</w:t>
-      </w:r>
-      <w:r>
-        <w:rPr>
-          <w:spacing w:val="80"/>
-          <w:w w:val="105"/>
-        </w:rPr>
-        <w:t xml:space="preserve"> </w:t>
-      </w:r>
-      <w:r>
-        <w:rPr>
-          <w:w w:val="105"/>
-        </w:rPr>
-        <w:t>Figure captions should be centered below the figures; table captions should be</w:t>
-      </w:r>
-      <w:r>
-        <w:rPr>
-          <w:spacing w:val="40"/>
-          <w:w w:val="105"/>
-        </w:rPr>
-        <w:t xml:space="preserve"> </w:t>
-      </w:r>
-      <w:r>
-        <w:rPr>
-          <w:w w:val="105"/>
-        </w:rPr>
-        <w:t>centered above.</w:t>
-      </w:r>
-      <w:r>
-        <w:rPr>
-          <w:spacing w:val="40"/>
-          <w:w w:val="105"/>
-        </w:rPr>
-        <w:t xml:space="preserve"> </w:t>
-      </w:r>
-      <w:r>
-        <w:rPr>
-          <w:w w:val="105"/>
-        </w:rPr>
-        <w:t>Avoid placing figures and tables before their first mention in the text.</w:t>
-      </w:r>
-      <w:r>
-        <w:rPr>
-          <w:spacing w:val="40"/>
-          <w:w w:val="105"/>
-        </w:rPr>
-        <w:t xml:space="preserve"> </w:t>
-      </w:r>
-      <w:r>
-        <w:rPr>
-          <w:w w:val="105"/>
-        </w:rPr>
-        <w:t>Use the abbreviation “Fig. 1,” even at the beginning of a sentence.</w:t>
+        <w:t>For user story one I chose to create two different donut graphs, to show what occupation makes up what portion of the job market for incomes equal to or less than $50,000 and over $50,000. I did this because</w:t>
+      </w:r>
+      <w:r>
+        <w:rPr>
+          <w:w w:val="105"/>
+        </w:rPr>
+        <w:t xml:space="preserve"> a</w:t>
+      </w:r>
+      <w:r>
+        <w:rPr>
+          <w:w w:val="105"/>
+        </w:rPr>
+        <w:t xml:space="preserve"> </w:t>
+      </w:r>
+      <w:r>
+        <w:rPr>
+          <w:w w:val="105"/>
+        </w:rPr>
+        <w:t>member</w:t>
+      </w:r>
+      <w:r>
+        <w:rPr>
+          <w:w w:val="105"/>
+        </w:rPr>
+        <w:t xml:space="preserve"> of the UVW Marketing Team</w:t>
+      </w:r>
+      <w:r>
+        <w:rPr>
+          <w:w w:val="105"/>
+        </w:rPr>
+        <w:t xml:space="preserve"> </w:t>
+      </w:r>
+      <w:r>
+        <w:rPr>
+          <w:w w:val="105"/>
+        </w:rPr>
+        <w:t xml:space="preserve">needs to know what occupations can make more or </w:t>
+      </w:r>
+      <w:r>
+        <w:rPr>
+          <w:w w:val="105"/>
+        </w:rPr>
+        <w:t>less</w:t>
+      </w:r>
+      <w:r>
+        <w:rPr>
+          <w:w w:val="105"/>
+        </w:rPr>
+        <w:t xml:space="preserve"> </w:t>
+      </w:r>
+      <w:r>
+        <w:rPr>
+          <w:w w:val="105"/>
+        </w:rPr>
+        <w:t xml:space="preserve">than </w:t>
+      </w:r>
+      <w:r>
+        <w:rPr>
+          <w:w w:val="105"/>
+        </w:rPr>
+        <w:t xml:space="preserve">$50,000. Using a donut </w:t>
+      </w:r>
+      <w:r>
+        <w:rPr>
+          <w:w w:val="105"/>
+        </w:rPr>
+        <w:t>chart,</w:t>
+      </w:r>
+      <w:r>
+        <w:rPr>
+          <w:w w:val="105"/>
+        </w:rPr>
+        <w:t xml:space="preserve"> you can see that “Exec-Managerial” jobs can make above and below the target income, but it makes up a much larger portion of jobs over $50,000.</w:t>
+      </w:r>
+    </w:p>
+    <w:p>
+      <w:pPr>
+        <w:pStyle w:val="BodyText"/>
+        <w:spacing w:before="21" w:line="264" w:lineRule="auto"/>
+        <w:ind w:right="102"/>
+        <w:jc w:val="both"/>
+        <w:rPr>
+          <w:w w:val="105"/>
+        </w:rPr>
+      </w:pPr>
+      <w:r>
+        <w:rPr>
+          <w:w w:val="105"/>
+        </w:rPr>
+        <w:t xml:space="preserve"> With this information the marketing team can advertise to occupations like “Handlers-cleaners”</w:t>
+      </w:r>
+      <w:r>
+        <w:rPr>
+          <w:w w:val="105"/>
+        </w:rPr>
+        <w:t xml:space="preserve"> who want to make more money,</w:t>
+      </w:r>
+      <w:r>
+        <w:rPr>
+          <w:w w:val="105"/>
+        </w:rPr>
+        <w:t xml:space="preserve"> because very few of them make over $50,000</w:t>
+      </w:r>
+      <w:r>
+        <w:rPr>
+          <w:w w:val="105"/>
+        </w:rPr>
+        <w:t xml:space="preserve">. This could cause enrollment to increase if </w:t>
+      </w:r>
+      <w:r>
+        <w:rPr>
+          <w:w w:val="105"/>
+        </w:rPr>
+        <w:t>UVW</w:t>
+      </w:r>
+      <w:r>
+        <w:rPr>
+          <w:w w:val="105"/>
+        </w:rPr>
+        <w:t xml:space="preserve"> college offers business like classes or certifications that would help transition them to a new career allowing them a higher chance to make more then $50,000. </w:t>
+      </w:r>
+    </w:p>
+    <w:p>
+      <w:pPr>
+        <w:pStyle w:val="BodyText"/>
+        <w:spacing w:before="21" w:line="264" w:lineRule="auto"/>
+        <w:ind w:right="102"/>
+        <w:jc w:val="both"/>
+        <w:rPr>
+          <w:w w:val="105"/>
+        </w:rPr>
+      </w:pPr>
+      <w:r>
+        <w:rPr>
+          <w:w w:val="105"/>
+        </w:rPr>
+        <w:t>I created this by first combing “Armed-Forces” and “Priv-house-serv”</w:t>
+      </w:r>
+      <w:r>
+        <w:rPr>
+          <w:w w:val="105"/>
+        </w:rPr>
+        <w:t xml:space="preserve"> in to the “Other-Service”. I did this because they took up less than 1%, which leads to the data being hard to read. For incomes above and below the target price I add the occupations to a dictionary as the key and the number of times that occupations shows up as its value in the dictionary. I then use the Keys as the label of the graph and the values as the data that makes up the percentage. </w:t>
       </w:r>
     </w:p>
     <w:p>
@@ -906,7 +970,56 @@
         <w:rPr>
           <w:w w:val="105"/>
         </w:rPr>
-        <w:t>Use the abbreviation “Fig. 1,” even at the beginning of a sentence.</w:t>
+        <w:t>Use the abbreviation “Fig. 1,” even at the beginning of a sentence</w:t>
+      </w:r>
+      <w:r>
+        <w:t xml:space="preserve"> </w:t>
+      </w:r>
+      <w:r>
+        <w:rPr>
+          <w:w w:val="105"/>
+        </w:rPr>
+        <w:t>For user story one I chose to create two different donut graphs, to show what occupation makes up what portion of the job market for incomes equal to or less than $50,000 and over $50,000. I did this because a member of the UVW Marketing Team needs to know what occupations can make more or less than $50,000. Using a donut chart, you can see that “Exec-Managerial” jobs can make above and below the target income, but it makes up a much larger portion of jobs over $50,000.</w:t>
+      </w:r>
+    </w:p>
+    <w:p>
+      <w:pPr>
+        <w:pStyle w:val="BodyText"/>
+        <w:spacing w:before="21" w:line="264" w:lineRule="auto"/>
+        <w:ind w:right="102"/>
+        <w:jc w:val="both"/>
+        <w:rPr>
+          <w:w w:val="105"/>
+        </w:rPr>
+      </w:pPr>
+      <w:r>
+        <w:rPr>
+          <w:w w:val="105"/>
+        </w:rPr>
+        <w:t xml:space="preserve"> With this information the marketing team can advertise to occupations like “Handlers-cleaners” who want to make more money, because very few of them make over $50,000. This could cause enrollment to increase if UVW college offers business like classes or certifications that would help transition them to a new career allowing them a higher chance to make more then $50,000. </w:t>
+      </w:r>
+    </w:p>
+    <w:p>
+      <w:pPr>
+        <w:pStyle w:val="BodyText"/>
+        <w:spacing w:before="21" w:line="264" w:lineRule="auto"/>
+        <w:ind w:right="102"/>
+        <w:jc w:val="both"/>
+        <w:rPr>
+          <w:w w:val="105"/>
+        </w:rPr>
+      </w:pPr>
+      <w:r>
+        <w:rPr>
+          <w:w w:val="105"/>
+        </w:rPr>
+        <w:t>I created this by first combing “Armed-Forces” and “Priv-house-serv” in to the “Other-Service”. I did this because they took up less than 1%, which leads to the data being hard to read. For incomes above and below the target price I add the occupations to a dictionary as the key and the number of times that occupations shows up as its value in the dictionary. I then use the Keys as the label of the graph and the values as the data that makes up the percentage</w:t>
+      </w:r>
+      <w:r>
+        <w:rPr>
+          <w:w w:val="105"/>
+        </w:rPr>
+        <w:t>.</w:t>
       </w:r>
     </w:p>
     <w:p>
@@ -933,7 +1046,15 @@
           <w:i/>
           <w:sz w:val="19"/>
         </w:rPr>
-        <w:t>As a head of the UVM Career Success Center, I want to know how a person’s capital gain could affect their income over their lifetime so I can talk with potential students at different points in their life about coming to our college.</w:t>
+        <w:t xml:space="preserve">As a head of the UVM Career Success Center, I want to know how a person’s capital gain could affect their income over </w:t>
+      </w:r>
+      <w:r>
+        <w:rPr>
+          <w:i/>
+          <w:sz w:val="19"/>
+        </w:rPr>
+        <w:lastRenderedPageBreak/>
+        <w:t>their lifetime so I can talk with potential students at different points in their life about coming to our college.</w:t>
       </w:r>
     </w:p>
     <w:p>
@@ -950,85 +1071,41 @@
         <w:rPr>
           <w:w w:val="105"/>
         </w:rPr>
-        <w:t>Position figures and tables at the tops and bottoms of columns.</w:t>
-      </w:r>
-      <w:r>
-        <w:rPr>
-          <w:spacing w:val="72"/>
-          <w:w w:val="105"/>
-        </w:rPr>
-        <w:t xml:space="preserve"> </w:t>
-      </w:r>
-      <w:r>
-        <w:rPr>
-          <w:w w:val="105"/>
-        </w:rPr>
-        <w:t>Avoid placing them in the middle of columns.</w:t>
-      </w:r>
-      <w:r>
-        <w:rPr>
-          <w:spacing w:val="72"/>
-          <w:w w:val="105"/>
-        </w:rPr>
-        <w:t xml:space="preserve"> </w:t>
-      </w:r>
-      <w:r>
-        <w:rPr>
-          <w:w w:val="105"/>
-        </w:rPr>
-        <w:t>Large figures and tables may span across both columns.</w:t>
-      </w:r>
-      <w:r>
-        <w:rPr>
-          <w:spacing w:val="80"/>
-          <w:w w:val="105"/>
-        </w:rPr>
-        <w:t xml:space="preserve"> </w:t>
-      </w:r>
-      <w:r>
-        <w:rPr>
-          <w:w w:val="105"/>
-        </w:rPr>
-        <w:t>Figure captions should be centered below the figures; table captions should be</w:t>
-      </w:r>
-      <w:r>
-        <w:rPr>
-          <w:spacing w:val="40"/>
-          <w:w w:val="105"/>
-        </w:rPr>
-        <w:t xml:space="preserve"> </w:t>
-      </w:r>
-      <w:r>
-        <w:rPr>
-          <w:w w:val="105"/>
-        </w:rPr>
-        <w:t>centered above.</w:t>
-      </w:r>
-      <w:r>
-        <w:rPr>
-          <w:spacing w:val="40"/>
-          <w:w w:val="105"/>
-        </w:rPr>
-        <w:t xml:space="preserve"> </w:t>
-      </w:r>
-      <w:r>
-        <w:rPr>
-          <w:w w:val="105"/>
-        </w:rPr>
-        <w:t>Avoid placing figures and tables before their first mention in the text.</w:t>
-      </w:r>
-      <w:r>
-        <w:rPr>
-          <w:spacing w:val="40"/>
-          <w:w w:val="105"/>
-        </w:rPr>
-        <w:t xml:space="preserve"> </w:t>
-      </w:r>
-      <w:r>
-        <w:rPr>
-          <w:w w:val="105"/>
-        </w:rPr>
-        <w:t>Use the abbreviation “Fig. 1,” even at the beginning of a sentence.</w:t>
+        <w:t>For user story one I chose to create two different donut graphs, to show what occupation makes up what portion of the job market for incomes equal to or less than $50,000 and over $50,000. I did this because a member of the UVW Marketing Team needs to know what occupations can make more or less than $50,000. Using a donut chart, you can see that “Exec-Managerial” jobs can make above and below the target income, but it makes up a much larger portion of jobs over $50,000.</w:t>
+      </w:r>
+    </w:p>
+    <w:p>
+      <w:pPr>
+        <w:pStyle w:val="BodyText"/>
+        <w:spacing w:before="21" w:line="264" w:lineRule="auto"/>
+        <w:ind w:right="102"/>
+        <w:jc w:val="both"/>
+        <w:rPr>
+          <w:w w:val="105"/>
+        </w:rPr>
+      </w:pPr>
+      <w:r>
+        <w:rPr>
+          <w:w w:val="105"/>
+        </w:rPr>
+        <w:t xml:space="preserve"> With this information the marketing team can advertise to occupations like “Handlers-cleaners” who want to make more money, because very few of them make over $50,000. This could cause enrollment to increase if UVW college offers business like classes or certifications that would help transition them to a new career allowing them a higher chance to make more then $50,000. </w:t>
+      </w:r>
+    </w:p>
+    <w:p>
+      <w:pPr>
+        <w:pStyle w:val="BodyText"/>
+        <w:spacing w:before="21" w:line="264" w:lineRule="auto"/>
+        <w:ind w:right="102"/>
+        <w:jc w:val="both"/>
+        <w:rPr>
+          <w:w w:val="105"/>
+        </w:rPr>
+      </w:pPr>
+      <w:r>
+        <w:rPr>
+          <w:w w:val="105"/>
+        </w:rPr>
+        <w:t>I created this by first combing “Armed-Forces” and “Priv-house-serv” in to the “Other-Service”. I did this because they took up less than 1%, which leads to the data being hard to read. For incomes above and below the target price I add the occupations to a dictionary as the key and the number of times that occupations shows up as its value in the dictionary. I then use the Keys as the label of the graph and the values as the data that makes up the percentage.</w:t>
       </w:r>
     </w:p>
     <w:p>
@@ -1055,25 +1132,7 @@
           <w:i/>
           <w:sz w:val="19"/>
         </w:rPr>
-        <w:t xml:space="preserve">As a member of the UVW Marketing Team, I want to know if working for </w:t>
-      </w:r>
-      <w:proofErr w:type="spellStart"/>
-      <w:proofErr w:type="gramStart"/>
-      <w:r>
-        <w:rPr>
-          <w:i/>
-          <w:sz w:val="19"/>
-        </w:rPr>
-        <w:t>a</w:t>
-      </w:r>
-      <w:proofErr w:type="spellEnd"/>
-      <w:proofErr w:type="gramEnd"/>
-      <w:r>
-        <w:rPr>
-          <w:i/>
-          <w:sz w:val="19"/>
-        </w:rPr>
-        <w:t xml:space="preserve"> education level can affect your capital loss based on your income level so that we know what type of Jobs and Education we should target our advertisements too.</w:t>
+        <w:t>As a member of the UVW Marketing Team, I want to know if working for a education level can affect your capital loss based on your income level so that we know what type of Jobs and Education we should target our advertisements too.</w:t>
       </w:r>
     </w:p>
     <w:p>
@@ -1090,85 +1149,41 @@
         <w:rPr>
           <w:w w:val="105"/>
         </w:rPr>
-        <w:t>Position figures and tables at the tops and bottoms of columns.</w:t>
-      </w:r>
-      <w:r>
-        <w:rPr>
-          <w:spacing w:val="72"/>
-          <w:w w:val="105"/>
-        </w:rPr>
-        <w:t xml:space="preserve"> </w:t>
-      </w:r>
-      <w:r>
-        <w:rPr>
-          <w:w w:val="105"/>
-        </w:rPr>
-        <w:t>Avoid placing them in the middle of columns.</w:t>
-      </w:r>
-      <w:r>
-        <w:rPr>
-          <w:spacing w:val="72"/>
-          <w:w w:val="105"/>
-        </w:rPr>
-        <w:t xml:space="preserve"> </w:t>
-      </w:r>
-      <w:r>
-        <w:rPr>
-          <w:w w:val="105"/>
-        </w:rPr>
-        <w:t>Large figures and tables may span across both columns.</w:t>
-      </w:r>
-      <w:r>
-        <w:rPr>
-          <w:spacing w:val="80"/>
-          <w:w w:val="105"/>
-        </w:rPr>
-        <w:t xml:space="preserve"> </w:t>
-      </w:r>
-      <w:r>
-        <w:rPr>
-          <w:w w:val="105"/>
-        </w:rPr>
-        <w:t>Figure captions should be centered below the figures; table captions should be</w:t>
-      </w:r>
-      <w:r>
-        <w:rPr>
-          <w:spacing w:val="40"/>
-          <w:w w:val="105"/>
-        </w:rPr>
-        <w:t xml:space="preserve"> </w:t>
-      </w:r>
-      <w:r>
-        <w:rPr>
-          <w:w w:val="105"/>
-        </w:rPr>
-        <w:t>centered above.</w:t>
-      </w:r>
-      <w:r>
-        <w:rPr>
-          <w:spacing w:val="40"/>
-          <w:w w:val="105"/>
-        </w:rPr>
-        <w:t xml:space="preserve"> </w:t>
-      </w:r>
-      <w:r>
-        <w:rPr>
-          <w:w w:val="105"/>
-        </w:rPr>
-        <w:t>Avoid placing figures and tables before their first mention in the text.</w:t>
-      </w:r>
-      <w:r>
-        <w:rPr>
-          <w:spacing w:val="40"/>
-          <w:w w:val="105"/>
-        </w:rPr>
-        <w:t xml:space="preserve"> </w:t>
-      </w:r>
-      <w:r>
-        <w:rPr>
-          <w:w w:val="105"/>
-        </w:rPr>
-        <w:t>Use the abbreviation “Fig. 1,” even at the beginning of a sentence.</w:t>
+        <w:t>For user story one I chose to create two different donut graphs, to show what occupation makes up what portion of the job market for incomes equal to or less than $50,000 and over $50,000. I did this because a member of the UVW Marketing Team needs to know what occupations can make more or less than $50,000. Using a donut chart, you can see that “Exec-Managerial” jobs can make above and below the target income, but it makes up a much larger portion of jobs over $50,000.</w:t>
+      </w:r>
+    </w:p>
+    <w:p>
+      <w:pPr>
+        <w:pStyle w:val="BodyText"/>
+        <w:spacing w:before="21" w:line="264" w:lineRule="auto"/>
+        <w:ind w:right="102"/>
+        <w:jc w:val="both"/>
+        <w:rPr>
+          <w:w w:val="105"/>
+        </w:rPr>
+      </w:pPr>
+      <w:r>
+        <w:rPr>
+          <w:w w:val="105"/>
+        </w:rPr>
+        <w:t xml:space="preserve"> With this information the marketing team can advertise to occupations like “Handlers-cleaners” who want to make more money, because very few of them make over $50,000. This could cause enrollment to increase if UVW college offers business like classes or certifications that would help transition them to a new career allowing them a higher chance to make more then $50,000. </w:t>
+      </w:r>
+    </w:p>
+    <w:p>
+      <w:pPr>
+        <w:pStyle w:val="BodyText"/>
+        <w:spacing w:before="21" w:line="264" w:lineRule="auto"/>
+        <w:ind w:right="102"/>
+        <w:jc w:val="both"/>
+        <w:rPr>
+          <w:w w:val="105"/>
+        </w:rPr>
+      </w:pPr>
+      <w:r>
+        <w:rPr>
+          <w:w w:val="105"/>
+        </w:rPr>
+        <w:t>I created this by first combing “Armed-Forces” and “Priv-house-serv” in to the “Other-Service”. I did this because they took up less than 1%, which leads to the data being hard to read. For incomes above and below the target price I add the occupations to a dictionary as the key and the number of times that occupations shows up as its value in the dictionary. I then use the Keys as the label of the graph and the values as the data that makes up the percentage.</w:t>
       </w:r>
     </w:p>
     <w:p>
@@ -1283,7 +1298,16 @@
         <w:rPr>
           <w:w w:val="105"/>
         </w:rPr>
-        <w:t>Use the abbreviation “Fig. 1,” even at the beginning of a sentence.</w:t>
+        <w:t>Use the abbreviation “Fig. 1,” even at the beginning of a sentence</w:t>
+      </w:r>
+      <w:r>
+        <w:t xml:space="preserve"> </w:t>
+      </w:r>
+      <w:r>
+        <w:rPr>
+          <w:w w:val="105"/>
+        </w:rPr>
+        <w:t>For user story one I chose to create two different donut graphs, to show what occupation makes up what portion of the job market for incomes equal to or less than $50,000 and over $50,000. I did this because a member of the UVW Marketing Team needs to know what occupations can make more or less than $50,000. Using a donut chart, you can see that “Exec-Managerial” jobs can make above and below the target income, but it makes up a much larger portion of jobs over $50,000.</w:t>
       </w:r>
     </w:p>
     <w:p>
@@ -1296,6 +1320,12 @@
           <w:w w:val="105"/>
         </w:rPr>
       </w:pPr>
+      <w:r>
+        <w:rPr>
+          <w:w w:val="105"/>
+        </w:rPr>
+        <w:t xml:space="preserve"> With this information the marketing team can advertise to occupations like “Handlers-cleaners” who want to make more money, because very few of them make over $50,000. This could cause enrollment to increase if UVW college offers business like classes or certifications that would help transition them to a new career allowing them a higher chance to make more then $50,000. </w:t>
+      </w:r>
     </w:p>
     <w:p>
       <w:pPr>
@@ -1307,475 +1337,18 @@
           <w:w w:val="105"/>
         </w:rPr>
       </w:pPr>
+      <w:r>
+        <w:rPr>
+          <w:w w:val="105"/>
+        </w:rPr>
+        <w:t>I created this by first combing “Armed-Forces” and “Priv-house-serv” in to the “Other-Service”. I did this because they took up less than 1%, which leads to the data being hard to read. For incomes above and below the target price I add the occupations to a dictionary as the key and the number of times that occupations shows up as its value in the dictionary. I then use the Keys as the label of the graph and the values as the data that makes up the percentage.</w:t>
+      </w:r>
     </w:p>
     <w:p>
       <w:pPr>
         <w:pStyle w:val="BodyText"/>
         <w:spacing w:before="21" w:line="264" w:lineRule="auto"/>
-        <w:ind w:right="102"/>
-        <w:jc w:val="both"/>
-        <w:rPr>
-          <w:w w:val="105"/>
-        </w:rPr>
-      </w:pPr>
-    </w:p>
-    <w:p>
-      <w:pPr>
-        <w:pStyle w:val="ListParagraph"/>
-        <w:numPr>
-          <w:ilvl w:val="0"/>
-          <w:numId w:val="2"/>
-        </w:numPr>
-        <w:tabs>
-          <w:tab w:val="left" w:pos="471"/>
-        </w:tabs>
-        <w:spacing w:before="1"/>
-        <w:ind w:left="471" w:hanging="359"/>
-        <w:jc w:val="both"/>
-        <w:rPr>
-          <w:i/>
-          <w:sz w:val="19"/>
-        </w:rPr>
-      </w:pPr>
-    </w:p>
-    <w:p>
-      <w:pPr>
-        <w:pStyle w:val="BodyText"/>
-        <w:spacing w:before="21" w:line="264" w:lineRule="auto"/>
-        <w:ind w:right="102"/>
-        <w:jc w:val="both"/>
-      </w:pPr>
-      <w:r>
-        <w:rPr>
-          <w:w w:val="105"/>
-        </w:rPr>
-        <w:t>Position figures and tables at the tops and bottoms of columns.</w:t>
-      </w:r>
-      <w:r>
-        <w:rPr>
-          <w:spacing w:val="72"/>
-          <w:w w:val="105"/>
-        </w:rPr>
-        <w:t xml:space="preserve"> </w:t>
-      </w:r>
-      <w:r>
-        <w:rPr>
-          <w:w w:val="105"/>
-        </w:rPr>
-        <w:t>Avoid placing them in the middle of columns.</w:t>
-      </w:r>
-      <w:r>
-        <w:rPr>
-          <w:spacing w:val="72"/>
-          <w:w w:val="105"/>
-        </w:rPr>
-        <w:t xml:space="preserve"> </w:t>
-      </w:r>
-      <w:r>
-        <w:rPr>
-          <w:w w:val="105"/>
-        </w:rPr>
-        <w:t>Large figures and tables may span across both columns.</w:t>
-      </w:r>
-      <w:r>
-        <w:rPr>
-          <w:spacing w:val="80"/>
-          <w:w w:val="105"/>
-        </w:rPr>
-        <w:t xml:space="preserve"> </w:t>
-      </w:r>
-      <w:r>
-        <w:rPr>
-          <w:w w:val="105"/>
-        </w:rPr>
-        <w:t>Figure captions should be centered below the figures; table captions should be</w:t>
-      </w:r>
-      <w:r>
-        <w:rPr>
-          <w:spacing w:val="40"/>
-          <w:w w:val="105"/>
-        </w:rPr>
-        <w:t xml:space="preserve"> </w:t>
-      </w:r>
-      <w:r>
-        <w:rPr>
-          <w:w w:val="105"/>
-        </w:rPr>
-        <w:t>centered above.</w:t>
-      </w:r>
-      <w:r>
-        <w:rPr>
-          <w:spacing w:val="40"/>
-          <w:w w:val="105"/>
-        </w:rPr>
-        <w:t xml:space="preserve"> </w:t>
-      </w:r>
-      <w:r>
-        <w:rPr>
-          <w:w w:val="105"/>
-        </w:rPr>
-        <w:t>Avoid placing figures and tables before their first mention in the text.</w:t>
-      </w:r>
-      <w:r>
-        <w:rPr>
-          <w:spacing w:val="40"/>
-          <w:w w:val="105"/>
-        </w:rPr>
-        <w:t xml:space="preserve"> </w:t>
-      </w:r>
-      <w:r>
-        <w:rPr>
-          <w:w w:val="105"/>
-        </w:rPr>
-        <w:t>Use the abbreviation “Fig. 1,” even at the beginning of a sentence.</w:t>
-      </w:r>
-    </w:p>
-    <w:p>
-      <w:pPr>
-        <w:pStyle w:val="ListParagraph"/>
-        <w:numPr>
-          <w:ilvl w:val="0"/>
-          <w:numId w:val="2"/>
-        </w:numPr>
-        <w:tabs>
-          <w:tab w:val="left" w:pos="471"/>
-        </w:tabs>
-        <w:spacing w:before="1"/>
-        <w:ind w:left="471" w:hanging="359"/>
-        <w:jc w:val="both"/>
-        <w:rPr>
-          <w:i/>
-          <w:sz w:val="19"/>
-        </w:rPr>
-      </w:pPr>
-    </w:p>
-    <w:p>
-      <w:pPr>
-        <w:pStyle w:val="BodyText"/>
-        <w:spacing w:before="21" w:line="264" w:lineRule="auto"/>
-        <w:ind w:right="102"/>
-        <w:jc w:val="both"/>
-      </w:pPr>
-      <w:r>
-        <w:rPr>
-          <w:w w:val="105"/>
-        </w:rPr>
-        <w:t>Position figures and tables at the tops and bottoms of columns.</w:t>
-      </w:r>
-      <w:r>
-        <w:rPr>
-          <w:spacing w:val="72"/>
-          <w:w w:val="105"/>
-        </w:rPr>
-        <w:t xml:space="preserve"> </w:t>
-      </w:r>
-      <w:r>
-        <w:rPr>
-          <w:w w:val="105"/>
-        </w:rPr>
-        <w:t>Avoid placing them in the middle of columns.</w:t>
-      </w:r>
-      <w:r>
-        <w:rPr>
-          <w:spacing w:val="72"/>
-          <w:w w:val="105"/>
-        </w:rPr>
-        <w:t xml:space="preserve"> </w:t>
-      </w:r>
-      <w:r>
-        <w:rPr>
-          <w:w w:val="105"/>
-        </w:rPr>
-        <w:t>Large figures and tables may span across both columns.</w:t>
-      </w:r>
-      <w:r>
-        <w:rPr>
-          <w:spacing w:val="80"/>
-          <w:w w:val="105"/>
-        </w:rPr>
-        <w:t xml:space="preserve"> </w:t>
-      </w:r>
-      <w:r>
-        <w:rPr>
-          <w:w w:val="105"/>
-        </w:rPr>
-        <w:t>Figure captions should be centered below the figures; table captions should be</w:t>
-      </w:r>
-      <w:r>
-        <w:rPr>
-          <w:spacing w:val="40"/>
-          <w:w w:val="105"/>
-        </w:rPr>
-        <w:t xml:space="preserve"> </w:t>
-      </w:r>
-      <w:r>
-        <w:rPr>
-          <w:w w:val="105"/>
-        </w:rPr>
-        <w:t>centered above.</w:t>
-      </w:r>
-      <w:r>
-        <w:rPr>
-          <w:spacing w:val="40"/>
-          <w:w w:val="105"/>
-        </w:rPr>
-        <w:t xml:space="preserve"> </w:t>
-      </w:r>
-      <w:r>
-        <w:rPr>
-          <w:w w:val="105"/>
-        </w:rPr>
-        <w:t>Avoid placing figures and tables before their first mention in the text.</w:t>
-      </w:r>
-      <w:r>
-        <w:rPr>
-          <w:spacing w:val="40"/>
-          <w:w w:val="105"/>
-        </w:rPr>
-        <w:t xml:space="preserve"> </w:t>
-      </w:r>
-      <w:r>
-        <w:rPr>
-          <w:w w:val="105"/>
-        </w:rPr>
-        <w:t>Use the abbreviation “Fig. 1,” even at the beginning of a sentence.</w:t>
-      </w:r>
-    </w:p>
-    <w:p>
-      <w:pPr>
-        <w:pStyle w:val="ListParagraph"/>
-        <w:numPr>
-          <w:ilvl w:val="0"/>
-          <w:numId w:val="2"/>
-        </w:numPr>
-        <w:tabs>
-          <w:tab w:val="left" w:pos="471"/>
-        </w:tabs>
-        <w:spacing w:before="1"/>
-        <w:ind w:left="471" w:hanging="359"/>
-        <w:jc w:val="both"/>
-        <w:rPr>
-          <w:i/>
-          <w:sz w:val="19"/>
-        </w:rPr>
-      </w:pPr>
-    </w:p>
-    <w:p>
-      <w:pPr>
-        <w:pStyle w:val="BodyText"/>
-        <w:spacing w:before="21" w:line="264" w:lineRule="auto"/>
-        <w:ind w:right="102"/>
-        <w:jc w:val="both"/>
-      </w:pPr>
-      <w:r>
-        <w:rPr>
-          <w:w w:val="105"/>
-        </w:rPr>
-        <w:t>Position figures and tables at the tops and bottoms of columns.</w:t>
-      </w:r>
-      <w:r>
-        <w:rPr>
-          <w:spacing w:val="72"/>
-          <w:w w:val="105"/>
-        </w:rPr>
-        <w:t xml:space="preserve"> </w:t>
-      </w:r>
-      <w:r>
-        <w:rPr>
-          <w:w w:val="105"/>
-        </w:rPr>
-        <w:t>Avoid placing them in the middle of columns.</w:t>
-      </w:r>
-      <w:r>
-        <w:rPr>
-          <w:spacing w:val="72"/>
-          <w:w w:val="105"/>
-        </w:rPr>
-        <w:t xml:space="preserve"> </w:t>
-      </w:r>
-      <w:r>
-        <w:rPr>
-          <w:w w:val="105"/>
-        </w:rPr>
-        <w:t>Large figures and tables may span across both columns.</w:t>
-      </w:r>
-      <w:r>
-        <w:rPr>
-          <w:spacing w:val="80"/>
-          <w:w w:val="105"/>
-        </w:rPr>
-        <w:t xml:space="preserve"> </w:t>
-      </w:r>
-      <w:r>
-        <w:rPr>
-          <w:w w:val="105"/>
-        </w:rPr>
-        <w:t>Figure captions should be centered below the figures; table captions should be</w:t>
-      </w:r>
-      <w:r>
-        <w:rPr>
-          <w:spacing w:val="40"/>
-          <w:w w:val="105"/>
-        </w:rPr>
-        <w:t xml:space="preserve"> </w:t>
-      </w:r>
-      <w:r>
-        <w:rPr>
-          <w:w w:val="105"/>
-        </w:rPr>
-        <w:t>centered above.</w:t>
-      </w:r>
-      <w:r>
-        <w:rPr>
-          <w:spacing w:val="40"/>
-          <w:w w:val="105"/>
-        </w:rPr>
-        <w:t xml:space="preserve"> </w:t>
-      </w:r>
-      <w:r>
-        <w:rPr>
-          <w:w w:val="105"/>
-        </w:rPr>
-        <w:t>Avoid placing figures and tables before their first mention in the text.</w:t>
-      </w:r>
-      <w:r>
-        <w:rPr>
-          <w:spacing w:val="40"/>
-          <w:w w:val="105"/>
-        </w:rPr>
-        <w:t xml:space="preserve"> </w:t>
-      </w:r>
-      <w:r>
-        <w:rPr>
-          <w:w w:val="105"/>
-        </w:rPr>
-        <w:t>Use the abbreviation “Fig. 1,” even at the beginning of a sentence.</w:t>
-      </w:r>
-    </w:p>
-    <w:p>
-      <w:pPr>
-        <w:pStyle w:val="ListParagraph"/>
-        <w:numPr>
-          <w:ilvl w:val="0"/>
-          <w:numId w:val="2"/>
-        </w:numPr>
-        <w:tabs>
-          <w:tab w:val="left" w:pos="471"/>
-        </w:tabs>
-        <w:spacing w:before="1"/>
-        <w:ind w:left="471" w:hanging="359"/>
-        <w:jc w:val="both"/>
-        <w:rPr>
-          <w:i/>
-          <w:sz w:val="19"/>
-        </w:rPr>
-      </w:pPr>
-    </w:p>
-    <w:p>
-      <w:pPr>
-        <w:pStyle w:val="BodyText"/>
-        <w:spacing w:before="21" w:line="264" w:lineRule="auto"/>
-        <w:ind w:right="102"/>
-        <w:jc w:val="both"/>
-      </w:pPr>
-      <w:r>
-        <w:rPr>
-          <w:w w:val="105"/>
-        </w:rPr>
-        <w:t>Position figures and tables at the tops and bottoms of columns.</w:t>
-      </w:r>
-      <w:r>
-        <w:rPr>
-          <w:spacing w:val="72"/>
-          <w:w w:val="105"/>
-        </w:rPr>
-        <w:t xml:space="preserve"> </w:t>
-      </w:r>
-      <w:r>
-        <w:rPr>
-          <w:w w:val="105"/>
-        </w:rPr>
-        <w:t>Avoid placing them in the middle of columns.</w:t>
-      </w:r>
-      <w:r>
-        <w:rPr>
-          <w:spacing w:val="72"/>
-          <w:w w:val="105"/>
-        </w:rPr>
-        <w:t xml:space="preserve"> </w:t>
-      </w:r>
-      <w:r>
-        <w:rPr>
-          <w:w w:val="105"/>
-        </w:rPr>
-        <w:t>Large figures and tables may span across both columns.</w:t>
-      </w:r>
-      <w:r>
-        <w:rPr>
-          <w:spacing w:val="80"/>
-          <w:w w:val="105"/>
-        </w:rPr>
-        <w:t xml:space="preserve"> </w:t>
-      </w:r>
-      <w:r>
-        <w:rPr>
-          <w:w w:val="105"/>
-        </w:rPr>
-        <w:t>Figure captions should be centered below the figures; table captions should be</w:t>
-      </w:r>
-      <w:r>
-        <w:rPr>
-          <w:spacing w:val="40"/>
-          <w:w w:val="105"/>
-        </w:rPr>
-        <w:t xml:space="preserve"> </w:t>
-      </w:r>
-      <w:r>
-        <w:rPr>
-          <w:w w:val="105"/>
-        </w:rPr>
-        <w:t>centered above.</w:t>
-      </w:r>
-      <w:r>
-        <w:rPr>
-          <w:spacing w:val="40"/>
-          <w:w w:val="105"/>
-        </w:rPr>
-        <w:t xml:space="preserve"> </w:t>
-      </w:r>
-      <w:r>
-        <w:rPr>
-          <w:w w:val="105"/>
-        </w:rPr>
-        <w:t>Avoid placing figures and tables before their first mention in the text.</w:t>
-      </w:r>
-      <w:r>
-        <w:rPr>
-          <w:spacing w:val="40"/>
-          <w:w w:val="105"/>
-        </w:rPr>
-        <w:t xml:space="preserve"> </w:t>
-      </w:r>
-      <w:r>
-        <w:rPr>
-          <w:w w:val="105"/>
-        </w:rPr>
-        <w:t>Use the abbreviation “Fig. 1,” even at the beginning of a sentence.</w:t>
-      </w:r>
-    </w:p>
-    <w:p>
-      <w:pPr>
-        <w:pStyle w:val="BodyText"/>
-        <w:spacing w:before="21" w:line="264" w:lineRule="auto"/>
-        <w:ind w:right="102"/>
-        <w:jc w:val="both"/>
-      </w:pPr>
-    </w:p>
-    <w:p>
-      <w:pPr>
-        <w:pStyle w:val="BodyText"/>
-        <w:spacing w:before="21" w:line="264" w:lineRule="auto"/>
-        <w:ind w:right="102"/>
+        <w:ind w:left="0" w:right="102" w:firstLine="0"/>
         <w:jc w:val="both"/>
       </w:pPr>
     </w:p>
@@ -1803,47 +1376,6 @@
           <w:sz w:val="19"/>
         </w:rPr>
         <w:t>Visualizations</w:t>
-      </w:r>
-    </w:p>
-    <w:p>
-      <w:pPr>
-        <w:pStyle w:val="ListParagraph"/>
-        <w:tabs>
-          <w:tab w:val="left" w:pos="4844"/>
-        </w:tabs>
-        <w:spacing w:before="70"/>
-        <w:ind w:left="4844" w:firstLine="0"/>
-        <w:jc w:val="right"/>
-        <w:rPr>
-          <w:sz w:val="19"/>
-        </w:rPr>
-      </w:pPr>
-    </w:p>
-    <w:p>
-      <w:pPr>
-        <w:pStyle w:val="BodyText"/>
-        <w:spacing w:before="58"/>
-        <w:ind w:left="0" w:firstLine="0"/>
-        <w:rPr>
-          <w:sz w:val="16"/>
-        </w:rPr>
-      </w:pPr>
-    </w:p>
-    <w:p>
-      <w:pPr>
-        <w:pStyle w:val="BodyText"/>
-        <w:spacing w:before="21" w:line="264" w:lineRule="auto"/>
-        <w:ind w:right="102"/>
-        <w:jc w:val="both"/>
-        <w:rPr>
-          <w:w w:val="105"/>
-        </w:rPr>
-      </w:pPr>
-      <w:r>
-        <w:rPr>
-          <w:w w:val="105"/>
-        </w:rPr>
-        <w:t>dkfsffsffsffsffsffsffsffsffsffsffsffsffsffsffsffsffsffsffsffsffsffsffsffsffsffsffsffsffsffsffsffsffsffsffsffsffsffsffsffsffsffsffsffsffsffsffsffsffsffsffsffsffsffsffsffsffsffsffsffsffsffsffsffsffsffsffsffsffsffsffsffsffsffsffsffsffsffsffsffsffsffsffsffsffsffsffsffsffsffsffsffsffsffsffsffsffsffsffsffsffsffsffsffsffsffsffsffsffsffsffsffsffsffsffsffsffsffsffsffsfd</w:t>
       </w:r>
     </w:p>
     <w:p>
@@ -1992,7 +1524,7 @@
         </w:rPr>
         <w:lastRenderedPageBreak/>
         <w:drawing>
-          <wp:inline distT="0" distB="0" distL="0" distR="0" wp14:anchorId="1D01F3CF" wp14:editId="4BD0095C">
+          <wp:inline distT="0" distB="0" distL="0" distR="0" wp14:anchorId="1D01F3CF" wp14:editId="0EF2EB51">
             <wp:extent cx="3383280" cy="2276856"/>
             <wp:effectExtent l="0" t="0" r="7620" b="9525"/>
             <wp:docPr id="699943712" name="Picture 9" descr="A graph with orange and blue lines&#10;&#10;Description automatically generated"/>
@@ -2157,7 +1689,7 @@
           <w:noProof/>
         </w:rPr>
         <w:drawing>
-          <wp:inline distT="0" distB="0" distL="0" distR="0" wp14:anchorId="4A8F6DAB" wp14:editId="5A62B39F">
+          <wp:inline distT="0" distB="0" distL="0" distR="0" wp14:anchorId="4A8F6DAB" wp14:editId="7152C23F">
             <wp:extent cx="3383280" cy="2148840"/>
             <wp:effectExtent l="0" t="0" r="7620" b="3810"/>
             <wp:docPr id="1642134406" name="Picture 11" descr="A graph of a graph with numbers and points&#10;&#10;Description automatically generated with medium confidence"/>
@@ -2215,42 +1747,7 @@
           <w:i/>
           <w:iCs/>
         </w:rPr>
-        <w:t xml:space="preserve">Figure </w:t>
-      </w:r>
-      <w:r>
-        <w:rPr>
-          <w:i/>
-          <w:iCs/>
-        </w:rPr>
-        <w:t>4</w:t>
-      </w:r>
-      <w:r>
-        <w:rPr>
-          <w:i/>
-          <w:iCs/>
-        </w:rPr>
-        <w:t xml:space="preserve">. </w:t>
-      </w:r>
-      <w:r>
-        <w:rPr>
-          <w:i/>
-          <w:iCs/>
-        </w:rPr>
-        <w:t>Scatter</w:t>
-      </w:r>
-      <w:r>
-        <w:rPr>
-          <w:i/>
-          <w:iCs/>
-        </w:rPr>
-        <w:t xml:space="preserve"> Plot for User Story </w:t>
-      </w:r>
-      <w:r>
-        <w:rPr>
-          <w:i/>
-          <w:iCs/>
-        </w:rPr>
-        <w:t>4.</w:t>
+        <w:t>Figure 4. Scatter Plot for User Story 4.</w:t>
       </w:r>
     </w:p>
     <w:p>
@@ -2330,49 +1827,7 @@
           <w:i/>
           <w:iCs/>
         </w:rPr>
-        <w:t xml:space="preserve">Figure 4. </w:t>
-      </w:r>
-      <w:r>
-        <w:rPr>
-          <w:i/>
-          <w:iCs/>
-        </w:rPr>
-        <w:t>Box</w:t>
-      </w:r>
-      <w:r>
-        <w:rPr>
-          <w:i/>
-          <w:iCs/>
-        </w:rPr>
-        <w:t xml:space="preserve"> Plot</w:t>
-      </w:r>
-      <w:r>
-        <w:rPr>
-          <w:i/>
-          <w:iCs/>
-        </w:rPr>
-        <w:t>s</w:t>
-      </w:r>
-      <w:r>
-        <w:rPr>
-          <w:i/>
-          <w:iCs/>
-        </w:rPr>
-        <w:t xml:space="preserve"> for User Story </w:t>
-      </w:r>
-      <w:r>
-        <w:rPr>
-          <w:i/>
-          <w:iCs/>
-        </w:rPr>
-        <w:t>5</w:t>
-      </w:r>
-      <w:r>
-        <w:rPr>
-          <w:i/>
-          <w:iCs/>
-        </w:rPr>
-        <w:t>.</w:t>
+        <w:t>Figure 4. Box Plots for User Story 5.</w:t>
       </w:r>
     </w:p>
     <w:p>
@@ -2648,21 +2103,7 @@
         <w:rPr>
           <w:w w:val="105"/>
         </w:rPr>
-        <w:t>In the example, write “</w:t>
-      </w:r>
-      <w:proofErr w:type="gramStart"/>
-      <w:r>
-        <w:rPr>
-          <w:w w:val="105"/>
-        </w:rPr>
-        <w:t>Magnetization</w:t>
-      </w:r>
-      <w:proofErr w:type="gramEnd"/>
-      <w:r>
-        <w:rPr>
-          <w:w w:val="105"/>
-        </w:rPr>
-        <w:t xml:space="preserve"> </w:t>
+        <w:t xml:space="preserve">In the example, write “Magnetization </w:t>
       </w:r>
     </w:p>
     <w:p>
@@ -5334,6 +4775,7 @@
   <w:style w:type="character" w:default="1" w:styleId="DefaultParagraphFont">
     <w:name w:val="Default Paragraph Font"/>
     <w:uiPriority w:val="1"/>
+    <w:semiHidden/>
     <w:unhideWhenUsed/>
   </w:style>
   <w:style w:type="table" w:default="1" w:styleId="TableNormal">

</xml_diff>